<commit_message>
add throughput 、 active connection 、 new connection 、 write docx
</commit_message>
<xml_diff>
--- a/Example.docx
+++ b/Example.docx
@@ -5,7 +5,7 @@
     <w:tbl>
       <w:tblPr>
         <w:tblpPr w:leftFromText="180" w:rightFromText="180" w:vertAnchor="text" w:horzAnchor="margin" w:tblpXSpec="center" w:tblpY="221"/>
-        <w:tblW w:w="9630" w:type="dxa"/>
+        <w:tblW w:w="9970" w:type="dxa"/>
         <w:tblLayout w:type="fixed"/>
         <w:tblCellMar>
           <w:left w:w="28" w:type="dxa"/>
@@ -14,22 +14,22 @@
         <w:tblLook w:val="04A0" w:firstRow="1" w:lastRow="0" w:firstColumn="1" w:lastColumn="0" w:noHBand="0" w:noVBand="1"/>
       </w:tblPr>
       <w:tblGrid>
-        <w:gridCol w:w="2261"/>
-        <w:gridCol w:w="1835"/>
-        <w:gridCol w:w="27"/>
-        <w:gridCol w:w="1808"/>
-        <w:gridCol w:w="27"/>
-        <w:gridCol w:w="1835"/>
-        <w:gridCol w:w="1837"/>
+        <w:gridCol w:w="2341"/>
+        <w:gridCol w:w="1899"/>
+        <w:gridCol w:w="29"/>
+        <w:gridCol w:w="1870"/>
+        <w:gridCol w:w="29"/>
+        <w:gridCol w:w="1899"/>
+        <w:gridCol w:w="1903"/>
       </w:tblGrid>
       <w:tr>
         <w:trPr>
           <w:cantSplit/>
-          <w:trHeight w:val="776"/>
+          <w:trHeight w:val="743"/>
         </w:trPr>
         <w:tc>
           <w:tcPr>
-            <w:tcW w:w="2261" w:type="dxa"/>
+            <w:tcW w:w="2341" w:type="dxa"/>
             <w:tcBorders>
               <w:top w:val="thinThickSmallGap" w:sz="18" w:space="0" w:color="auto"/>
               <w:left w:val="thinThickSmallGap" w:sz="18" w:space="0" w:color="auto"/>
@@ -95,7 +95,7 @@
         </w:tc>
         <w:tc>
           <w:tcPr>
-            <w:tcW w:w="1862" w:type="dxa"/>
+            <w:tcW w:w="1928" w:type="dxa"/>
             <w:gridSpan w:val="2"/>
             <w:tcBorders>
               <w:top w:val="thinThickSmallGap" w:sz="18" w:space="0" w:color="auto"/>
@@ -126,7 +126,7 @@
         </w:tc>
         <w:tc>
           <w:tcPr>
-            <w:tcW w:w="1835" w:type="dxa"/>
+            <w:tcW w:w="1899" w:type="dxa"/>
             <w:gridSpan w:val="2"/>
             <w:tcBorders>
               <w:top w:val="thinThickSmallGap" w:sz="18" w:space="0" w:color="auto"/>
@@ -153,7 +153,7 @@
         </w:tc>
         <w:tc>
           <w:tcPr>
-            <w:tcW w:w="1835" w:type="dxa"/>
+            <w:tcW w:w="1899" w:type="dxa"/>
             <w:tcBorders>
               <w:top w:val="thinThickSmallGap" w:sz="18" w:space="0" w:color="auto"/>
               <w:left w:val="single" w:sz="4" w:space="0" w:color="auto"/>
@@ -179,7 +179,7 @@
         </w:tc>
         <w:tc>
           <w:tcPr>
-            <w:tcW w:w="1836" w:type="dxa"/>
+            <w:tcW w:w="1903" w:type="dxa"/>
             <w:tcBorders>
               <w:top w:val="thinThickSmallGap" w:sz="18" w:space="0" w:color="auto"/>
               <w:left w:val="single" w:sz="4" w:space="0" w:color="auto"/>
@@ -211,11 +211,11 @@
       <w:tr>
         <w:trPr>
           <w:cantSplit/>
-          <w:trHeight w:val="747"/>
+          <w:trHeight w:val="715"/>
         </w:trPr>
         <w:tc>
           <w:tcPr>
-            <w:tcW w:w="2261" w:type="dxa"/>
+            <w:tcW w:w="2341" w:type="dxa"/>
             <w:tcBorders>
               <w:top w:val="single" w:sz="18" w:space="0" w:color="auto"/>
               <w:left w:val="thinThickSmallGap" w:sz="18" w:space="0" w:color="auto"/>
@@ -256,7 +256,7 @@
         </w:tc>
         <w:tc>
           <w:tcPr>
-            <w:tcW w:w="1862" w:type="dxa"/>
+            <w:tcW w:w="1928" w:type="dxa"/>
             <w:gridSpan w:val="2"/>
             <w:tcBorders>
               <w:top w:val="single" w:sz="18" w:space="0" w:color="auto"/>
@@ -287,7 +287,7 @@
         </w:tc>
         <w:tc>
           <w:tcPr>
-            <w:tcW w:w="1835" w:type="dxa"/>
+            <w:tcW w:w="1899" w:type="dxa"/>
             <w:gridSpan w:val="2"/>
             <w:tcBorders>
               <w:top w:val="single" w:sz="18" w:space="0" w:color="auto"/>
@@ -314,7 +314,7 @@
         </w:tc>
         <w:tc>
           <w:tcPr>
-            <w:tcW w:w="1835" w:type="dxa"/>
+            <w:tcW w:w="1899" w:type="dxa"/>
             <w:tcBorders>
               <w:top w:val="single" w:sz="18" w:space="0" w:color="auto"/>
               <w:left w:val="single" w:sz="4" w:space="0" w:color="auto"/>
@@ -340,7 +340,7 @@
         </w:tc>
         <w:tc>
           <w:tcPr>
-            <w:tcW w:w="1836" w:type="dxa"/>
+            <w:tcW w:w="1903" w:type="dxa"/>
             <w:tcBorders>
               <w:top w:val="single" w:sz="18" w:space="0" w:color="auto"/>
               <w:left w:val="single" w:sz="4" w:space="0" w:color="auto"/>
@@ -366,19 +366,17 @@
                 <w:szCs w:val="24"/>
               </w:rPr>
             </w:pPr>
-            <w:bookmarkStart w:id="0" w:name="_GoBack"/>
-            <w:bookmarkEnd w:id="0"/>
           </w:p>
         </w:tc>
       </w:tr>
       <w:tr>
         <w:trPr>
           <w:cantSplit/>
-          <w:trHeight w:val="712"/>
+          <w:trHeight w:val="682"/>
         </w:trPr>
         <w:tc>
           <w:tcPr>
-            <w:tcW w:w="2261" w:type="dxa"/>
+            <w:tcW w:w="2341" w:type="dxa"/>
             <w:tcBorders>
               <w:top w:val="nil"/>
               <w:left w:val="thinThickSmallGap" w:sz="18" w:space="0" w:color="auto"/>
@@ -419,7 +417,7 @@
         </w:tc>
         <w:tc>
           <w:tcPr>
-            <w:tcW w:w="1862" w:type="dxa"/>
+            <w:tcW w:w="1928" w:type="dxa"/>
             <w:gridSpan w:val="2"/>
             <w:tcBorders>
               <w:top w:val="single" w:sz="4" w:space="0" w:color="auto"/>
@@ -450,7 +448,7 @@
         </w:tc>
         <w:tc>
           <w:tcPr>
-            <w:tcW w:w="1835" w:type="dxa"/>
+            <w:tcW w:w="1899" w:type="dxa"/>
             <w:gridSpan w:val="2"/>
             <w:tcBorders>
               <w:top w:val="single" w:sz="4" w:space="0" w:color="auto"/>
@@ -477,7 +475,7 @@
         </w:tc>
         <w:tc>
           <w:tcPr>
-            <w:tcW w:w="1835" w:type="dxa"/>
+            <w:tcW w:w="1899" w:type="dxa"/>
             <w:tcBorders>
               <w:top w:val="single" w:sz="4" w:space="0" w:color="auto"/>
               <w:left w:val="single" w:sz="4" w:space="0" w:color="auto"/>
@@ -503,7 +501,7 @@
         </w:tc>
         <w:tc>
           <w:tcPr>
-            <w:tcW w:w="1836" w:type="dxa"/>
+            <w:tcW w:w="1903" w:type="dxa"/>
             <w:tcBorders>
               <w:top w:val="single" w:sz="4" w:space="0" w:color="auto"/>
               <w:left w:val="single" w:sz="4" w:space="0" w:color="auto"/>
@@ -535,11 +533,11 @@
       <w:tr>
         <w:trPr>
           <w:cantSplit/>
-          <w:trHeight w:val="712"/>
+          <w:trHeight w:val="682"/>
         </w:trPr>
         <w:tc>
           <w:tcPr>
-            <w:tcW w:w="2261" w:type="dxa"/>
+            <w:tcW w:w="2341" w:type="dxa"/>
             <w:tcBorders>
               <w:top w:val="nil"/>
               <w:left w:val="thinThickSmallGap" w:sz="18" w:space="0" w:color="auto"/>
@@ -580,7 +578,7 @@
         </w:tc>
         <w:tc>
           <w:tcPr>
-            <w:tcW w:w="1862" w:type="dxa"/>
+            <w:tcW w:w="1928" w:type="dxa"/>
             <w:gridSpan w:val="2"/>
             <w:tcBorders>
               <w:top w:val="single" w:sz="4" w:space="0" w:color="auto"/>
@@ -611,7 +609,7 @@
         </w:tc>
         <w:tc>
           <w:tcPr>
-            <w:tcW w:w="1835" w:type="dxa"/>
+            <w:tcW w:w="1899" w:type="dxa"/>
             <w:gridSpan w:val="2"/>
             <w:tcBorders>
               <w:top w:val="single" w:sz="4" w:space="0" w:color="auto"/>
@@ -638,7 +636,7 @@
         </w:tc>
         <w:tc>
           <w:tcPr>
-            <w:tcW w:w="1835" w:type="dxa"/>
+            <w:tcW w:w="1899" w:type="dxa"/>
             <w:tcBorders>
               <w:top w:val="single" w:sz="4" w:space="0" w:color="auto"/>
               <w:left w:val="single" w:sz="4" w:space="0" w:color="auto"/>
@@ -664,7 +662,7 @@
         </w:tc>
         <w:tc>
           <w:tcPr>
-            <w:tcW w:w="1836" w:type="dxa"/>
+            <w:tcW w:w="1903" w:type="dxa"/>
             <w:tcBorders>
               <w:top w:val="single" w:sz="4" w:space="0" w:color="auto"/>
               <w:left w:val="single" w:sz="4" w:space="0" w:color="auto"/>
@@ -696,11 +694,11 @@
       <w:tr>
         <w:trPr>
           <w:cantSplit/>
-          <w:trHeight w:val="712"/>
+          <w:trHeight w:val="682"/>
         </w:trPr>
         <w:tc>
           <w:tcPr>
-            <w:tcW w:w="2261" w:type="dxa"/>
+            <w:tcW w:w="2341" w:type="dxa"/>
             <w:tcBorders>
               <w:top w:val="nil"/>
               <w:left w:val="thinThickSmallGap" w:sz="18" w:space="0" w:color="auto"/>
@@ -741,7 +739,7 @@
         </w:tc>
         <w:tc>
           <w:tcPr>
-            <w:tcW w:w="1862" w:type="dxa"/>
+            <w:tcW w:w="1928" w:type="dxa"/>
             <w:gridSpan w:val="2"/>
             <w:tcBorders>
               <w:top w:val="single" w:sz="4" w:space="0" w:color="auto"/>
@@ -772,7 +770,7 @@
         </w:tc>
         <w:tc>
           <w:tcPr>
-            <w:tcW w:w="1835" w:type="dxa"/>
+            <w:tcW w:w="1899" w:type="dxa"/>
             <w:gridSpan w:val="2"/>
             <w:tcBorders>
               <w:top w:val="single" w:sz="4" w:space="0" w:color="auto"/>
@@ -799,7 +797,7 @@
         </w:tc>
         <w:tc>
           <w:tcPr>
-            <w:tcW w:w="1835" w:type="dxa"/>
+            <w:tcW w:w="1899" w:type="dxa"/>
             <w:tcBorders>
               <w:top w:val="single" w:sz="4" w:space="0" w:color="auto"/>
               <w:left w:val="single" w:sz="4" w:space="0" w:color="auto"/>
@@ -825,7 +823,7 @@
         </w:tc>
         <w:tc>
           <w:tcPr>
-            <w:tcW w:w="1836" w:type="dxa"/>
+            <w:tcW w:w="1903" w:type="dxa"/>
             <w:tcBorders>
               <w:top w:val="single" w:sz="4" w:space="0" w:color="auto"/>
               <w:left w:val="single" w:sz="4" w:space="0" w:color="auto"/>
@@ -857,11 +855,11 @@
       <w:tr>
         <w:trPr>
           <w:cantSplit/>
-          <w:trHeight w:val="712"/>
+          <w:trHeight w:val="682"/>
         </w:trPr>
         <w:tc>
           <w:tcPr>
-            <w:tcW w:w="2261" w:type="dxa"/>
+            <w:tcW w:w="2341" w:type="dxa"/>
             <w:tcBorders>
               <w:top w:val="nil"/>
               <w:left w:val="thinThickSmallGap" w:sz="18" w:space="0" w:color="auto"/>
@@ -902,7 +900,7 @@
         </w:tc>
         <w:tc>
           <w:tcPr>
-            <w:tcW w:w="1862" w:type="dxa"/>
+            <w:tcW w:w="1928" w:type="dxa"/>
             <w:gridSpan w:val="2"/>
             <w:tcBorders>
               <w:top w:val="single" w:sz="4" w:space="0" w:color="auto"/>
@@ -933,7 +931,7 @@
         </w:tc>
         <w:tc>
           <w:tcPr>
-            <w:tcW w:w="1835" w:type="dxa"/>
+            <w:tcW w:w="1899" w:type="dxa"/>
             <w:gridSpan w:val="2"/>
             <w:tcBorders>
               <w:top w:val="single" w:sz="4" w:space="0" w:color="auto"/>
@@ -960,7 +958,7 @@
         </w:tc>
         <w:tc>
           <w:tcPr>
-            <w:tcW w:w="1835" w:type="dxa"/>
+            <w:tcW w:w="1899" w:type="dxa"/>
             <w:tcBorders>
               <w:top w:val="single" w:sz="4" w:space="0" w:color="auto"/>
               <w:left w:val="single" w:sz="4" w:space="0" w:color="auto"/>
@@ -986,7 +984,7 @@
         </w:tc>
         <w:tc>
           <w:tcPr>
-            <w:tcW w:w="1836" w:type="dxa"/>
+            <w:tcW w:w="1903" w:type="dxa"/>
             <w:tcBorders>
               <w:top w:val="single" w:sz="4" w:space="0" w:color="auto"/>
               <w:left w:val="single" w:sz="4" w:space="0" w:color="auto"/>
@@ -1018,11 +1016,11 @@
       <w:tr>
         <w:trPr>
           <w:cantSplit/>
-          <w:trHeight w:val="712"/>
+          <w:trHeight w:val="682"/>
         </w:trPr>
         <w:tc>
           <w:tcPr>
-            <w:tcW w:w="2261" w:type="dxa"/>
+            <w:tcW w:w="2341" w:type="dxa"/>
             <w:tcBorders>
               <w:top w:val="nil"/>
               <w:left w:val="thinThickSmallGap" w:sz="18" w:space="0" w:color="auto"/>
@@ -1063,7 +1061,7 @@
         </w:tc>
         <w:tc>
           <w:tcPr>
-            <w:tcW w:w="1862" w:type="dxa"/>
+            <w:tcW w:w="1928" w:type="dxa"/>
             <w:gridSpan w:val="2"/>
             <w:tcBorders>
               <w:top w:val="single" w:sz="4" w:space="0" w:color="auto"/>
@@ -1094,7 +1092,7 @@
         </w:tc>
         <w:tc>
           <w:tcPr>
-            <w:tcW w:w="1835" w:type="dxa"/>
+            <w:tcW w:w="1899" w:type="dxa"/>
             <w:gridSpan w:val="2"/>
             <w:tcBorders>
               <w:top w:val="single" w:sz="4" w:space="0" w:color="auto"/>
@@ -1121,7 +1119,7 @@
         </w:tc>
         <w:tc>
           <w:tcPr>
-            <w:tcW w:w="1835" w:type="dxa"/>
+            <w:tcW w:w="1899" w:type="dxa"/>
             <w:tcBorders>
               <w:top w:val="single" w:sz="4" w:space="0" w:color="auto"/>
               <w:left w:val="single" w:sz="4" w:space="0" w:color="auto"/>
@@ -1147,7 +1145,7 @@
         </w:tc>
         <w:tc>
           <w:tcPr>
-            <w:tcW w:w="1836" w:type="dxa"/>
+            <w:tcW w:w="1903" w:type="dxa"/>
             <w:tcBorders>
               <w:top w:val="single" w:sz="4" w:space="0" w:color="auto"/>
               <w:left w:val="single" w:sz="4" w:space="0" w:color="auto"/>
@@ -1179,11 +1177,11 @@
       <w:tr>
         <w:trPr>
           <w:cantSplit/>
-          <w:trHeight w:val="712"/>
+          <w:trHeight w:val="682"/>
         </w:trPr>
         <w:tc>
           <w:tcPr>
-            <w:tcW w:w="2261" w:type="dxa"/>
+            <w:tcW w:w="2341" w:type="dxa"/>
             <w:tcBorders>
               <w:top w:val="nil"/>
               <w:left w:val="thinThickSmallGap" w:sz="18" w:space="0" w:color="auto"/>
@@ -1224,7 +1222,7 @@
         </w:tc>
         <w:tc>
           <w:tcPr>
-            <w:tcW w:w="1862" w:type="dxa"/>
+            <w:tcW w:w="1928" w:type="dxa"/>
             <w:gridSpan w:val="2"/>
             <w:tcBorders>
               <w:top w:val="single" w:sz="4" w:space="0" w:color="auto"/>
@@ -1255,7 +1253,7 @@
         </w:tc>
         <w:tc>
           <w:tcPr>
-            <w:tcW w:w="1835" w:type="dxa"/>
+            <w:tcW w:w="1899" w:type="dxa"/>
             <w:gridSpan w:val="2"/>
             <w:tcBorders>
               <w:top w:val="single" w:sz="4" w:space="0" w:color="auto"/>
@@ -1282,7 +1280,7 @@
         </w:tc>
         <w:tc>
           <w:tcPr>
-            <w:tcW w:w="1835" w:type="dxa"/>
+            <w:tcW w:w="1899" w:type="dxa"/>
             <w:tcBorders>
               <w:top w:val="single" w:sz="4" w:space="0" w:color="auto"/>
               <w:left w:val="single" w:sz="4" w:space="0" w:color="auto"/>
@@ -1308,7 +1306,7 @@
         </w:tc>
         <w:tc>
           <w:tcPr>
-            <w:tcW w:w="1836" w:type="dxa"/>
+            <w:tcW w:w="1903" w:type="dxa"/>
             <w:tcBorders>
               <w:top w:val="single" w:sz="4" w:space="0" w:color="auto"/>
               <w:left w:val="single" w:sz="4" w:space="0" w:color="auto"/>
@@ -1340,11 +1338,11 @@
       <w:tr>
         <w:trPr>
           <w:cantSplit/>
-          <w:trHeight w:val="712"/>
+          <w:trHeight w:val="682"/>
         </w:trPr>
         <w:tc>
           <w:tcPr>
-            <w:tcW w:w="2261" w:type="dxa"/>
+            <w:tcW w:w="2341" w:type="dxa"/>
             <w:tcBorders>
               <w:top w:val="nil"/>
               <w:left w:val="thinThickSmallGap" w:sz="18" w:space="0" w:color="auto"/>
@@ -1398,7 +1396,7 @@
         </w:tc>
         <w:tc>
           <w:tcPr>
-            <w:tcW w:w="1862" w:type="dxa"/>
+            <w:tcW w:w="1928" w:type="dxa"/>
             <w:gridSpan w:val="2"/>
             <w:tcBorders>
               <w:top w:val="single" w:sz="4" w:space="0" w:color="auto"/>
@@ -1429,7 +1427,7 @@
         </w:tc>
         <w:tc>
           <w:tcPr>
-            <w:tcW w:w="1835" w:type="dxa"/>
+            <w:tcW w:w="1899" w:type="dxa"/>
             <w:gridSpan w:val="2"/>
             <w:tcBorders>
               <w:top w:val="single" w:sz="4" w:space="0" w:color="auto"/>
@@ -1456,7 +1454,7 @@
         </w:tc>
         <w:tc>
           <w:tcPr>
-            <w:tcW w:w="1835" w:type="dxa"/>
+            <w:tcW w:w="1899" w:type="dxa"/>
             <w:tcBorders>
               <w:top w:val="single" w:sz="4" w:space="0" w:color="auto"/>
               <w:left w:val="single" w:sz="4" w:space="0" w:color="auto"/>
@@ -1482,7 +1480,7 @@
         </w:tc>
         <w:tc>
           <w:tcPr>
-            <w:tcW w:w="1836" w:type="dxa"/>
+            <w:tcW w:w="1903" w:type="dxa"/>
             <w:tcBorders>
               <w:top w:val="single" w:sz="4" w:space="0" w:color="auto"/>
               <w:left w:val="single" w:sz="4" w:space="0" w:color="auto"/>
@@ -1514,11 +1512,11 @@
       <w:tr>
         <w:trPr>
           <w:cantSplit/>
-          <w:trHeight w:val="712"/>
+          <w:trHeight w:val="682"/>
         </w:trPr>
         <w:tc>
           <w:tcPr>
-            <w:tcW w:w="2261" w:type="dxa"/>
+            <w:tcW w:w="2341" w:type="dxa"/>
             <w:tcBorders>
               <w:top w:val="nil"/>
               <w:left w:val="thinThickSmallGap" w:sz="18" w:space="0" w:color="auto"/>
@@ -1559,7 +1557,7 @@
         </w:tc>
         <w:tc>
           <w:tcPr>
-            <w:tcW w:w="1862" w:type="dxa"/>
+            <w:tcW w:w="1928" w:type="dxa"/>
             <w:gridSpan w:val="2"/>
             <w:tcBorders>
               <w:top w:val="single" w:sz="4" w:space="0" w:color="auto"/>
@@ -1590,7 +1588,7 @@
         </w:tc>
         <w:tc>
           <w:tcPr>
-            <w:tcW w:w="1835" w:type="dxa"/>
+            <w:tcW w:w="1899" w:type="dxa"/>
             <w:gridSpan w:val="2"/>
             <w:tcBorders>
               <w:top w:val="single" w:sz="4" w:space="0" w:color="auto"/>
@@ -1617,7 +1615,7 @@
         </w:tc>
         <w:tc>
           <w:tcPr>
-            <w:tcW w:w="1835" w:type="dxa"/>
+            <w:tcW w:w="1899" w:type="dxa"/>
             <w:tcBorders>
               <w:top w:val="single" w:sz="4" w:space="0" w:color="auto"/>
               <w:left w:val="single" w:sz="4" w:space="0" w:color="auto"/>
@@ -1643,7 +1641,7 @@
         </w:tc>
         <w:tc>
           <w:tcPr>
-            <w:tcW w:w="1836" w:type="dxa"/>
+            <w:tcW w:w="1903" w:type="dxa"/>
             <w:tcBorders>
               <w:top w:val="single" w:sz="4" w:space="0" w:color="auto"/>
               <w:left w:val="single" w:sz="4" w:space="0" w:color="auto"/>
@@ -1675,11 +1673,11 @@
       <w:tr>
         <w:trPr>
           <w:cantSplit/>
-          <w:trHeight w:val="712"/>
+          <w:trHeight w:val="682"/>
         </w:trPr>
         <w:tc>
           <w:tcPr>
-            <w:tcW w:w="2261" w:type="dxa"/>
+            <w:tcW w:w="2341" w:type="dxa"/>
             <w:tcBorders>
               <w:top w:val="nil"/>
               <w:left w:val="thinThickSmallGap" w:sz="18" w:space="0" w:color="auto"/>
@@ -1720,7 +1718,7 @@
         </w:tc>
         <w:tc>
           <w:tcPr>
-            <w:tcW w:w="1862" w:type="dxa"/>
+            <w:tcW w:w="1928" w:type="dxa"/>
             <w:gridSpan w:val="2"/>
             <w:tcBorders>
               <w:top w:val="single" w:sz="4" w:space="0" w:color="auto"/>
@@ -1751,7 +1749,7 @@
         </w:tc>
         <w:tc>
           <w:tcPr>
-            <w:tcW w:w="1835" w:type="dxa"/>
+            <w:tcW w:w="1899" w:type="dxa"/>
             <w:gridSpan w:val="2"/>
             <w:tcBorders>
               <w:top w:val="single" w:sz="4" w:space="0" w:color="auto"/>
@@ -1778,7 +1776,7 @@
         </w:tc>
         <w:tc>
           <w:tcPr>
-            <w:tcW w:w="1835" w:type="dxa"/>
+            <w:tcW w:w="1899" w:type="dxa"/>
             <w:tcBorders>
               <w:top w:val="single" w:sz="4" w:space="0" w:color="auto"/>
               <w:left w:val="single" w:sz="4" w:space="0" w:color="auto"/>
@@ -1804,7 +1802,7 @@
         </w:tc>
         <w:tc>
           <w:tcPr>
-            <w:tcW w:w="1836" w:type="dxa"/>
+            <w:tcW w:w="1903" w:type="dxa"/>
             <w:tcBorders>
               <w:top w:val="single" w:sz="4" w:space="0" w:color="auto"/>
               <w:left w:val="single" w:sz="4" w:space="0" w:color="auto"/>
@@ -1836,11 +1834,11 @@
       <w:tr>
         <w:trPr>
           <w:cantSplit/>
-          <w:trHeight w:val="696"/>
+          <w:trHeight w:val="668"/>
         </w:trPr>
         <w:tc>
           <w:tcPr>
-            <w:tcW w:w="2261" w:type="dxa"/>
+            <w:tcW w:w="2341" w:type="dxa"/>
             <w:tcBorders>
               <w:top w:val="nil"/>
               <w:left w:val="thinThickSmallGap" w:sz="18" w:space="0" w:color="auto"/>
@@ -1892,7 +1890,7 @@
         </w:tc>
         <w:tc>
           <w:tcPr>
-            <w:tcW w:w="1862" w:type="dxa"/>
+            <w:tcW w:w="1928" w:type="dxa"/>
             <w:gridSpan w:val="2"/>
             <w:tcBorders>
               <w:top w:val="single" w:sz="4" w:space="0" w:color="auto"/>
@@ -1921,7 +1919,7 @@
         </w:tc>
         <w:tc>
           <w:tcPr>
-            <w:tcW w:w="1835" w:type="dxa"/>
+            <w:tcW w:w="1899" w:type="dxa"/>
             <w:gridSpan w:val="2"/>
             <w:tcBorders>
               <w:top w:val="single" w:sz="4" w:space="0" w:color="auto"/>
@@ -1949,7 +1947,7 @@
         </w:tc>
         <w:tc>
           <w:tcPr>
-            <w:tcW w:w="1835" w:type="dxa"/>
+            <w:tcW w:w="1899" w:type="dxa"/>
             <w:tcBorders>
               <w:top w:val="single" w:sz="4" w:space="0" w:color="auto"/>
               <w:left w:val="single" w:sz="4" w:space="0" w:color="auto"/>
@@ -1976,7 +1974,7 @@
         </w:tc>
         <w:tc>
           <w:tcPr>
-            <w:tcW w:w="1836" w:type="dxa"/>
+            <w:tcW w:w="1903" w:type="dxa"/>
             <w:tcBorders>
               <w:top w:val="single" w:sz="4" w:space="0" w:color="auto"/>
               <w:left w:val="single" w:sz="4" w:space="0" w:color="auto"/>
@@ -2006,11 +2004,11 @@
       <w:tr>
         <w:trPr>
           <w:cantSplit/>
-          <w:trHeight w:val="751"/>
+          <w:trHeight w:val="719"/>
         </w:trPr>
         <w:tc>
           <w:tcPr>
-            <w:tcW w:w="2261" w:type="dxa"/>
+            <w:tcW w:w="2341" w:type="dxa"/>
             <w:tcBorders>
               <w:top w:val="nil"/>
               <w:left w:val="thinThickSmallGap" w:sz="18" w:space="0" w:color="auto"/>
@@ -2064,7 +2062,7 @@
         </w:tc>
         <w:tc>
           <w:tcPr>
-            <w:tcW w:w="1862" w:type="dxa"/>
+            <w:tcW w:w="1928" w:type="dxa"/>
             <w:gridSpan w:val="2"/>
             <w:tcBorders>
               <w:top w:val="single" w:sz="4" w:space="0" w:color="auto"/>
@@ -2095,7 +2093,7 @@
         </w:tc>
         <w:tc>
           <w:tcPr>
-            <w:tcW w:w="1835" w:type="dxa"/>
+            <w:tcW w:w="1899" w:type="dxa"/>
             <w:gridSpan w:val="2"/>
             <w:tcBorders>
               <w:top w:val="single" w:sz="4" w:space="0" w:color="auto"/>
@@ -2122,7 +2120,7 @@
         </w:tc>
         <w:tc>
           <w:tcPr>
-            <w:tcW w:w="1835" w:type="dxa"/>
+            <w:tcW w:w="1899" w:type="dxa"/>
             <w:tcBorders>
               <w:top w:val="single" w:sz="4" w:space="0" w:color="auto"/>
               <w:left w:val="single" w:sz="4" w:space="0" w:color="auto"/>
@@ -2148,7 +2146,7 @@
         </w:tc>
         <w:tc>
           <w:tcPr>
-            <w:tcW w:w="1836" w:type="dxa"/>
+            <w:tcW w:w="1903" w:type="dxa"/>
             <w:tcBorders>
               <w:top w:val="single" w:sz="4" w:space="0" w:color="auto"/>
               <w:left w:val="single" w:sz="4" w:space="0" w:color="auto"/>
@@ -2180,11 +2178,11 @@
       <w:tr>
         <w:trPr>
           <w:cantSplit/>
-          <w:trHeight w:val="788"/>
+          <w:trHeight w:val="757"/>
         </w:trPr>
         <w:tc>
           <w:tcPr>
-            <w:tcW w:w="2261" w:type="dxa"/>
+            <w:tcW w:w="2341" w:type="dxa"/>
             <w:tcBorders>
               <w:top w:val="single" w:sz="4" w:space="0" w:color="auto"/>
               <w:left w:val="thinThickSmallGap" w:sz="18" w:space="0" w:color="auto"/>
@@ -2222,7 +2220,7 @@
         </w:tc>
         <w:tc>
           <w:tcPr>
-            <w:tcW w:w="1862" w:type="dxa"/>
+            <w:tcW w:w="1928" w:type="dxa"/>
             <w:gridSpan w:val="2"/>
             <w:tcBorders>
               <w:top w:val="single" w:sz="4" w:space="0" w:color="auto"/>
@@ -2250,7 +2248,7 @@
         </w:tc>
         <w:tc>
           <w:tcPr>
-            <w:tcW w:w="1835" w:type="dxa"/>
+            <w:tcW w:w="1899" w:type="dxa"/>
             <w:gridSpan w:val="2"/>
             <w:tcBorders>
               <w:top w:val="single" w:sz="4" w:space="0" w:color="auto"/>
@@ -2277,7 +2275,7 @@
         </w:tc>
         <w:tc>
           <w:tcPr>
-            <w:tcW w:w="1835" w:type="dxa"/>
+            <w:tcW w:w="1899" w:type="dxa"/>
             <w:tcBorders>
               <w:top w:val="single" w:sz="4" w:space="0" w:color="auto"/>
               <w:left w:val="single" w:sz="4" w:space="0" w:color="auto"/>
@@ -2303,7 +2301,7 @@
         </w:tc>
         <w:tc>
           <w:tcPr>
-            <w:tcW w:w="1836" w:type="dxa"/>
+            <w:tcW w:w="1903" w:type="dxa"/>
             <w:tcBorders>
               <w:top w:val="single" w:sz="4" w:space="0" w:color="auto"/>
               <w:left w:val="single" w:sz="4" w:space="0" w:color="auto"/>
@@ -2332,11 +2330,11 @@
       <w:tr>
         <w:trPr>
           <w:cantSplit/>
-          <w:trHeight w:val="788"/>
+          <w:trHeight w:val="757"/>
         </w:trPr>
         <w:tc>
           <w:tcPr>
-            <w:tcW w:w="2261" w:type="dxa"/>
+            <w:tcW w:w="2341" w:type="dxa"/>
             <w:tcBorders>
               <w:top w:val="single" w:sz="4" w:space="0" w:color="auto"/>
               <w:left w:val="thinThickSmallGap" w:sz="18" w:space="0" w:color="auto"/>
@@ -2411,7 +2409,7 @@
         </w:tc>
         <w:tc>
           <w:tcPr>
-            <w:tcW w:w="1862" w:type="dxa"/>
+            <w:tcW w:w="1928" w:type="dxa"/>
             <w:gridSpan w:val="2"/>
             <w:tcBorders>
               <w:top w:val="single" w:sz="4" w:space="0" w:color="auto"/>
@@ -2439,7 +2437,7 @@
         </w:tc>
         <w:tc>
           <w:tcPr>
-            <w:tcW w:w="1835" w:type="dxa"/>
+            <w:tcW w:w="1899" w:type="dxa"/>
             <w:gridSpan w:val="2"/>
             <w:tcBorders>
               <w:top w:val="single" w:sz="4" w:space="0" w:color="auto"/>
@@ -2466,7 +2464,7 @@
         </w:tc>
         <w:tc>
           <w:tcPr>
-            <w:tcW w:w="1835" w:type="dxa"/>
+            <w:tcW w:w="1899" w:type="dxa"/>
             <w:tcBorders>
               <w:top w:val="single" w:sz="4" w:space="0" w:color="auto"/>
               <w:left w:val="single" w:sz="4" w:space="0" w:color="auto"/>
@@ -2492,7 +2490,7 @@
         </w:tc>
         <w:tc>
           <w:tcPr>
-            <w:tcW w:w="1836" w:type="dxa"/>
+            <w:tcW w:w="1903" w:type="dxa"/>
             <w:tcBorders>
               <w:top w:val="single" w:sz="4" w:space="0" w:color="auto"/>
               <w:left w:val="single" w:sz="4" w:space="0" w:color="auto"/>
@@ -2521,11 +2519,11 @@
       <w:tr>
         <w:trPr>
           <w:cantSplit/>
-          <w:trHeight w:val="788"/>
+          <w:trHeight w:val="757"/>
         </w:trPr>
         <w:tc>
           <w:tcPr>
-            <w:tcW w:w="2261" w:type="dxa"/>
+            <w:tcW w:w="2341" w:type="dxa"/>
             <w:tcBorders>
               <w:top w:val="single" w:sz="4" w:space="0" w:color="auto"/>
               <w:left w:val="thinThickSmallGap" w:sz="18" w:space="0" w:color="auto"/>
@@ -2624,7 +2622,7 @@
         </w:tc>
         <w:tc>
           <w:tcPr>
-            <w:tcW w:w="1862" w:type="dxa"/>
+            <w:tcW w:w="1928" w:type="dxa"/>
             <w:gridSpan w:val="2"/>
             <w:tcBorders>
               <w:top w:val="single" w:sz="4" w:space="0" w:color="auto"/>
@@ -2652,7 +2650,7 @@
         </w:tc>
         <w:tc>
           <w:tcPr>
-            <w:tcW w:w="1835" w:type="dxa"/>
+            <w:tcW w:w="1899" w:type="dxa"/>
             <w:gridSpan w:val="2"/>
             <w:tcBorders>
               <w:top w:val="single" w:sz="4" w:space="0" w:color="auto"/>
@@ -2679,7 +2677,7 @@
         </w:tc>
         <w:tc>
           <w:tcPr>
-            <w:tcW w:w="1835" w:type="dxa"/>
+            <w:tcW w:w="1899" w:type="dxa"/>
             <w:tcBorders>
               <w:top w:val="single" w:sz="4" w:space="0" w:color="auto"/>
               <w:left w:val="single" w:sz="4" w:space="0" w:color="auto"/>
@@ -2705,7 +2703,7 @@
         </w:tc>
         <w:tc>
           <w:tcPr>
-            <w:tcW w:w="1836" w:type="dxa"/>
+            <w:tcW w:w="1903" w:type="dxa"/>
             <w:tcBorders>
               <w:top w:val="single" w:sz="4" w:space="0" w:color="auto"/>
               <w:left w:val="single" w:sz="4" w:space="0" w:color="auto"/>
@@ -2734,11 +2732,11 @@
       <w:tr>
         <w:trPr>
           <w:cantSplit/>
-          <w:trHeight w:val="788"/>
+          <w:trHeight w:val="757"/>
         </w:trPr>
         <w:tc>
           <w:tcPr>
-            <w:tcW w:w="2261" w:type="dxa"/>
+            <w:tcW w:w="2341" w:type="dxa"/>
             <w:tcBorders>
               <w:top w:val="single" w:sz="4" w:space="0" w:color="auto"/>
               <w:left w:val="thinThickSmallGap" w:sz="18" w:space="0" w:color="auto"/>
@@ -2824,7 +2822,7 @@
         </w:tc>
         <w:tc>
           <w:tcPr>
-            <w:tcW w:w="1862" w:type="dxa"/>
+            <w:tcW w:w="1928" w:type="dxa"/>
             <w:gridSpan w:val="2"/>
             <w:tcBorders>
               <w:top w:val="single" w:sz="4" w:space="0" w:color="auto"/>
@@ -2852,7 +2850,7 @@
         </w:tc>
         <w:tc>
           <w:tcPr>
-            <w:tcW w:w="1835" w:type="dxa"/>
+            <w:tcW w:w="1899" w:type="dxa"/>
             <w:gridSpan w:val="2"/>
             <w:tcBorders>
               <w:top w:val="single" w:sz="4" w:space="0" w:color="auto"/>
@@ -2879,7 +2877,7 @@
         </w:tc>
         <w:tc>
           <w:tcPr>
-            <w:tcW w:w="1835" w:type="dxa"/>
+            <w:tcW w:w="1899" w:type="dxa"/>
             <w:tcBorders>
               <w:top w:val="single" w:sz="4" w:space="0" w:color="auto"/>
               <w:left w:val="single" w:sz="4" w:space="0" w:color="auto"/>
@@ -2905,7 +2903,7 @@
         </w:tc>
         <w:tc>
           <w:tcPr>
-            <w:tcW w:w="1836" w:type="dxa"/>
+            <w:tcW w:w="1903" w:type="dxa"/>
             <w:tcBorders>
               <w:top w:val="single" w:sz="4" w:space="0" w:color="auto"/>
               <w:left w:val="single" w:sz="4" w:space="0" w:color="auto"/>
@@ -2934,11 +2932,11 @@
       <w:tr>
         <w:trPr>
           <w:cantSplit/>
-          <w:trHeight w:val="171"/>
+          <w:trHeight w:val="162"/>
         </w:trPr>
         <w:tc>
           <w:tcPr>
-            <w:tcW w:w="2261" w:type="dxa"/>
+            <w:tcW w:w="2341" w:type="dxa"/>
             <w:tcBorders>
               <w:top w:val="thickThinSmallGap" w:sz="24" w:space="0" w:color="auto"/>
               <w:left w:val="nil"/>
@@ -2965,7 +2963,7 @@
         </w:tc>
         <w:tc>
           <w:tcPr>
-            <w:tcW w:w="1835" w:type="dxa"/>
+            <w:tcW w:w="1899" w:type="dxa"/>
             <w:tcBorders>
               <w:top w:val="thickThinSmallGap" w:sz="24" w:space="0" w:color="auto"/>
               <w:left w:val="nil"/>
@@ -2984,7 +2982,7 @@
         </w:tc>
         <w:tc>
           <w:tcPr>
-            <w:tcW w:w="1835" w:type="dxa"/>
+            <w:tcW w:w="1899" w:type="dxa"/>
             <w:gridSpan w:val="2"/>
             <w:tcBorders>
               <w:top w:val="thickThinSmallGap" w:sz="24" w:space="0" w:color="auto"/>
@@ -3004,7 +3002,7 @@
         </w:tc>
         <w:tc>
           <w:tcPr>
-            <w:tcW w:w="3699" w:type="dxa"/>
+            <w:tcW w:w="3831" w:type="dxa"/>
             <w:gridSpan w:val="3"/>
             <w:tcBorders>
               <w:top w:val="thickThinSmallGap" w:sz="24" w:space="0" w:color="auto"/>
@@ -3030,121 +3028,16 @@
     </w:tbl>
     <w:p>
       <w:pPr>
-        <w:ind w:firstLineChars="1050" w:firstLine="2943"/>
+        <w:rPr>
+          <w:rFonts w:hint="eastAsia"/>
+        </w:rPr>
       </w:pPr>
-      <w:r>
-        <w:rPr>
-          <w:rFonts w:ascii="標楷體" w:eastAsia="標楷體" w:hAnsi="標楷體" w:cs="新細明體" w:hint="eastAsia"/>
-          <w:b/>
-          <w:bCs/>
-          <w:color w:val="000000"/>
-          <w:kern w:val="0"/>
-          <w:sz w:val="28"/>
-          <w:szCs w:val="28"/>
-        </w:rPr>
-        <w:t>客戶簽名/日期：</w:t>
-      </w:r>
-      <w:r>
-        <w:rPr>
-          <w:rFonts w:ascii="標楷體" w:eastAsia="標楷體" w:hAnsi="標楷體" w:cs="新細明體" w:hint="eastAsia"/>
-          <w:b/>
-          <w:bCs/>
-          <w:color w:val="000000"/>
-          <w:kern w:val="0"/>
-          <w:szCs w:val="24"/>
-        </w:rPr>
-        <w:t xml:space="preserve">            </w:t>
-      </w:r>
-      <w:r>
-        <w:rPr>
-          <w:rFonts w:ascii="標楷體" w:eastAsia="標楷體" w:hAnsi="標楷體" w:hint="eastAsia"/>
-          <w:b/>
-          <w:sz w:val="28"/>
-          <w:szCs w:val="28"/>
-        </w:rPr>
-        <w:t>工程師簽名/日期：</w:t>
-      </w:r>
-      <w:r>
-        <w:rPr>
-          <w:rFonts w:ascii="新細明體" w:hAnsi="新細明體" w:cs="新細明體"/>
-          <w:b/>
-          <w:bCs/>
-          <w:noProof/>
-          <w:color w:val="000000"/>
-          <w:kern w:val="0"/>
-          <w:szCs w:val="24"/>
-        </w:rPr>
-        <w:pict>
-          <v:shapetype id="_x0000_t202" coordsize="21600,21600" o:spt="202" path="m,l,21600r21600,l21600,xe">
-            <v:stroke joinstyle="miter"/>
-            <v:path gradientshapeok="t" o:connecttype="rect"/>
-          </v:shapetype>
-          <v:shape id="_x0000_s1028" type="#_x0000_t202" style="position:absolute;left:0;text-align:left;margin-left:113.85pt;margin-top:-23.55pt;width:313.9pt;height:30.75pt;z-index:251658240;mso-position-horizontal-relative:text;mso-position-vertical-relative:text;mso-width-relative:margin;mso-height-relative:margin" stroked="f">
-            <v:textbox style="mso-next-textbox:#_x0000_s1028" inset="0,0,0,0">
-              <w:txbxContent>
-                <w:p>
-                  <w:pPr>
-                    <w:jc w:val="center"/>
-                    <w:rPr>
-                      <w:rFonts w:ascii="Times New Roman" w:hAnsi="Times New Roman"/>
-                      <w:b/>
-                      <w:color w:val="000000"/>
-                      <w:sz w:val="40"/>
-                      <w:szCs w:val="40"/>
-                    </w:rPr>
-                  </w:pPr>
-                  <w:proofErr w:type="gramStart"/>
-                  <w:r>
-                    <w:rPr>
-                      <w:rFonts w:ascii="Times New Roman" w:hAnsi="Times New Roman"/>
-                      <w:b/>
-                      <w:color w:val="000000"/>
-                      <w:sz w:val="40"/>
-                      <w:szCs w:val="40"/>
-                    </w:rPr>
-                    <w:t>CUSTOMER</w:t>
-                  </w:r>
-                  <w:r>
-                    <w:rPr>
-                      <w:rFonts w:ascii="Times New Roman" w:hAnsi="Times New Roman" w:hint="eastAsia"/>
-                      <w:b/>
-                      <w:color w:val="000000"/>
-                      <w:sz w:val="40"/>
-                      <w:szCs w:val="40"/>
-                    </w:rPr>
-                    <w:t xml:space="preserve"> </w:t>
-                  </w:r>
-                  <w:r>
-                    <w:rPr>
-                      <w:rFonts w:ascii="Times New Roman" w:hAnsi="Times New Roman"/>
-                      <w:b/>
-                      <w:color w:val="000000"/>
-                      <w:sz w:val="40"/>
-                      <w:szCs w:val="40"/>
-                    </w:rPr>
-                    <w:t xml:space="preserve"> </w:t>
-                  </w:r>
-                  <w:r>
-                    <w:rPr>
-                      <w:rFonts w:ascii="Times New Roman" w:hAnsi="Times New Roman"/>
-                      <w:b/>
-                      <w:color w:val="000000"/>
-                      <w:sz w:val="40"/>
-                      <w:szCs w:val="40"/>
-                      <w:shd w:val="clear" w:color="auto" w:fill="FFFFFF"/>
-                    </w:rPr>
-                    <w:t>MAINTENANCE</w:t>
-                  </w:r>
-                  <w:proofErr w:type="gramEnd"/>
-                </w:p>
-              </w:txbxContent>
-            </v:textbox>
-          </v:shape>
-        </w:pict>
-      </w:r>
+      <w:bookmarkStart w:id="0" w:name="_GoBack"/>
+      <w:bookmarkEnd w:id="0"/>
     </w:p>
     <w:sectPr>
       <w:headerReference w:type="default" r:id="rId7"/>
+      <w:footerReference w:type="default" r:id="rId8"/>
       <w:pgSz w:w="11906" w:h="16838"/>
       <w:pgMar w:top="1843" w:right="567" w:bottom="709" w:left="567" w:header="851" w:footer="992" w:gutter="0"/>
       <w:cols w:space="425"/>
@@ -3173,6 +3066,53 @@
 </w:endnotes>
 </file>
 
+<file path=word/footer1.xml><?xml version="1.0" encoding="utf-8"?>
+<w:ftr xmlns:wpc="http://schemas.microsoft.com/office/word/2010/wordprocessingCanvas" xmlns:cx="http://schemas.microsoft.com/office/drawing/2014/chartex" xmlns:mc="http://schemas.openxmlformats.org/markup-compatibility/2006" xmlns:o="urn:schemas-microsoft-com:office:office" xmlns:r="http://schemas.openxmlformats.org/officeDocument/2006/relationships" xmlns:m="http://schemas.openxmlformats.org/officeDocument/2006/math" xmlns:v="urn:schemas-microsoft-com:vml" xmlns:wp14="http://schemas.microsoft.com/office/word/2010/wordprocessingDrawing" xmlns:wp="http://schemas.openxmlformats.org/drawingml/2006/wordprocessingDrawing" xmlns:w10="urn:schemas-microsoft-com:office:word" xmlns:w="http://schemas.openxmlformats.org/wordprocessingml/2006/main" xmlns:w14="http://schemas.microsoft.com/office/word/2010/wordml" xmlns:w15="http://schemas.microsoft.com/office/word/2012/wordml" xmlns:w16se="http://schemas.microsoft.com/office/word/2015/wordml/symex" xmlns:wpg="http://schemas.microsoft.com/office/word/2010/wordprocessingGroup" xmlns:wpi="http://schemas.microsoft.com/office/word/2010/wordprocessingInk" xmlns:wne="http://schemas.microsoft.com/office/word/2006/wordml" xmlns:wps="http://schemas.microsoft.com/office/word/2010/wordprocessingShape" mc:Ignorable="w14 w15 w16se wp14">
+  <w:p>
+    <w:pPr>
+      <w:ind w:firstLineChars="1050" w:firstLine="2943"/>
+    </w:pPr>
+    <w:r>
+      <w:rPr>
+        <w:rFonts w:ascii="標楷體" w:eastAsia="標楷體" w:hAnsi="標楷體" w:cs="新細明體" w:hint="eastAsia"/>
+        <w:b/>
+        <w:bCs/>
+        <w:color w:val="000000"/>
+        <w:kern w:val="0"/>
+        <w:sz w:val="28"/>
+        <w:szCs w:val="28"/>
+      </w:rPr>
+      <w:t>客戶簽名/日期：</w:t>
+    </w:r>
+    <w:r>
+      <w:rPr>
+        <w:rFonts w:ascii="標楷體" w:eastAsia="標楷體" w:hAnsi="標楷體" w:cs="新細明體" w:hint="eastAsia"/>
+        <w:b/>
+        <w:bCs/>
+        <w:color w:val="000000"/>
+        <w:kern w:val="0"/>
+        <w:szCs w:val="24"/>
+      </w:rPr>
+      <w:t xml:space="preserve">            </w:t>
+    </w:r>
+    <w:r>
+      <w:rPr>
+        <w:rFonts w:ascii="標楷體" w:eastAsia="標楷體" w:hAnsi="標楷體" w:hint="eastAsia"/>
+        <w:b/>
+        <w:sz w:val="28"/>
+        <w:szCs w:val="28"/>
+      </w:rPr>
+      <w:t>工程師簽名/日期：</w:t>
+    </w:r>
+  </w:p>
+  <w:p>
+    <w:pPr>
+      <w:pStyle w:val="a5"/>
+    </w:pPr>
+  </w:p>
+</w:ftr>
+</file>
+
 <file path=word/footnotes.xml><?xml version="1.0" encoding="utf-8"?>
 <w:footnotes xmlns:wpc="http://schemas.microsoft.com/office/word/2010/wordprocessingCanvas" xmlns:cx="http://schemas.microsoft.com/office/drawing/2014/chartex" xmlns:mc="http://schemas.openxmlformats.org/markup-compatibility/2006" xmlns:o="urn:schemas-microsoft-com:office:office" xmlns:r="http://schemas.openxmlformats.org/officeDocument/2006/relationships" xmlns:m="http://schemas.openxmlformats.org/officeDocument/2006/math" xmlns:v="urn:schemas-microsoft-com:vml" xmlns:wp14="http://schemas.microsoft.com/office/word/2010/wordprocessingDrawing" xmlns:wp="http://schemas.openxmlformats.org/drawingml/2006/wordprocessingDrawing" xmlns:w10="urn:schemas-microsoft-com:office:word" xmlns:w="http://schemas.openxmlformats.org/wordprocessingml/2006/main" xmlns:w14="http://schemas.microsoft.com/office/word/2010/wordml" xmlns:w15="http://schemas.microsoft.com/office/word/2012/wordml" xmlns:w16se="http://schemas.microsoft.com/office/word/2015/wordml/symex" xmlns:wpg="http://schemas.microsoft.com/office/word/2010/wordprocessingGroup" xmlns:wpi="http://schemas.microsoft.com/office/word/2010/wordprocessingInk" xmlns:wne="http://schemas.microsoft.com/office/word/2006/wordml" xmlns:wps="http://schemas.microsoft.com/office/word/2010/wordprocessingShape" mc:Ignorable="w14 w15 w16se wp14">
   <w:footnote w:type="separator" w:id="-1">
@@ -3198,6 +3138,78 @@
     <w:pPr>
       <w:pStyle w:val="a3"/>
     </w:pPr>
+    <w:r>
+      <w:rPr>
+        <w:noProof/>
+      </w:rPr>
+      <w:pict>
+        <v:shapetype id="_x0000_t202" coordsize="21600,21600" o:spt="202" path="m,l,21600r21600,l21600,xe">
+          <v:stroke joinstyle="miter"/>
+          <v:path gradientshapeok="t" o:connecttype="rect"/>
+        </v:shapetype>
+        <v:shape id="_x0000_s2049" type="#_x0000_t202" style="position:absolute;margin-left:113.85pt;margin-top:26.05pt;width:313.9pt;height:30.75pt;z-index:251659264;mso-position-horizontal-relative:text;mso-position-vertical-relative:text;mso-width-relative:margin;mso-height-relative:margin" stroked="f">
+          <v:textbox style="mso-next-textbox:#_x0000_s2049" inset="0,0,0,0">
+            <w:txbxContent>
+              <w:p>
+                <w:pPr>
+                  <w:jc w:val="center"/>
+                  <w:rPr>
+                    <w:rFonts w:ascii="Times New Roman" w:hAnsi="Times New Roman"/>
+                    <w:b/>
+                    <w:color w:val="000000"/>
+                    <w:sz w:val="40"/>
+                    <w:szCs w:val="40"/>
+                  </w:rPr>
+                </w:pPr>
+                <w:proofErr w:type="gramStart"/>
+                <w:r>
+                  <w:rPr>
+                    <w:rFonts w:ascii="Times New Roman" w:hAnsi="Times New Roman"/>
+                    <w:b/>
+                    <w:color w:val="000000"/>
+                    <w:sz w:val="40"/>
+                    <w:szCs w:val="40"/>
+                  </w:rPr>
+                  <w:t>CUSTOMER</w:t>
+                </w:r>
+                <w:r>
+                  <w:rPr>
+                    <w:rFonts w:ascii="Times New Roman" w:hAnsi="Times New Roman" w:hint="eastAsia"/>
+                    <w:b/>
+                    <w:color w:val="000000"/>
+                    <w:sz w:val="40"/>
+                    <w:szCs w:val="40"/>
+                  </w:rPr>
+                  <w:t xml:space="preserve"> </w:t>
+                </w:r>
+                <w:r>
+                  <w:rPr>
+                    <w:rFonts w:ascii="Times New Roman" w:hAnsi="Times New Roman"/>
+                    <w:b/>
+                    <w:color w:val="000000"/>
+                    <w:sz w:val="40"/>
+                    <w:szCs w:val="40"/>
+                  </w:rPr>
+                  <w:t xml:space="preserve"> </w:t>
+                </w:r>
+                <w:r>
+                  <w:rPr>
+                    <w:rFonts w:ascii="Times New Roman" w:hAnsi="Times New Roman"/>
+                    <w:b/>
+                    <w:color w:val="000000"/>
+                    <w:sz w:val="40"/>
+                    <w:szCs w:val="40"/>
+                    <w:shd w:val="clear" w:color="auto" w:fill="FFFFFF"/>
+                  </w:rPr>
+                  <w:t>MAINTENANCE</w:t>
+                </w:r>
+                <w:proofErr w:type="gramEnd"/>
+              </w:p>
+            </w:txbxContent>
+          </v:textbox>
+        </v:shape>
+      </w:pict>
+    </w:r>
     <w:r>
       <w:rPr>
         <w:noProof/>
@@ -4126,7 +4138,7 @@
 </file>
 
 <file path=customXml/itemProps1.xml><?xml version="1.0" encoding="utf-8"?>
-<ds:datastoreItem xmlns:ds="http://schemas.openxmlformats.org/officeDocument/2006/customXml" ds:itemID="{81069E7E-6817-45F3-B84F-8BCBFF7E9594}">
+<ds:datastoreItem xmlns:ds="http://schemas.openxmlformats.org/officeDocument/2006/customXml" ds:itemID="{0BF1F90F-E786-4356-AE4E-35CEF5A439E1}">
   <ds:schemaRefs>
     <ds:schemaRef ds:uri="http://schemas.openxmlformats.org/officeDocument/2006/bibliography"/>
   </ds:schemaRefs>

</xml_diff>